<commit_message>
Assuntos a revisar Bootcamp
</commit_message>
<xml_diff>
--- a/Assuntos a revisar Bootcamp.docx
+++ b/Assuntos a revisar Bootcamp.docx
@@ -138,6 +138,61 @@
     <w:p>
       <w:r>
         <w:t>GIT</w:t>
+      </w:r>
+    </w:p>
+    <w:p>
+      <w:proofErr w:type="spellStart"/>
+      <w:proofErr w:type="gramStart"/>
+      <w:r>
+        <w:t>git</w:t>
+      </w:r>
+      <w:proofErr w:type="spellEnd"/>
+      <w:proofErr w:type="gramEnd"/>
+      <w:r>
+        <w:t xml:space="preserve"> </w:t>
+      </w:r>
+      <w:proofErr w:type="spellStart"/>
+      <w:r>
+        <w:t>init</w:t>
+      </w:r>
+      <w:proofErr w:type="spellEnd"/>
+      <w:r>
+        <w:t xml:space="preserve"> – criando repositório </w:t>
+      </w:r>
+    </w:p>
+    <w:p>
+      <w:proofErr w:type="spellStart"/>
+      <w:proofErr w:type="gramStart"/>
+      <w:r>
+        <w:t>git</w:t>
+      </w:r>
+      <w:proofErr w:type="spellEnd"/>
+      <w:proofErr w:type="gramEnd"/>
+      <w:r>
+        <w:t xml:space="preserve"> status – </w:t>
+      </w:r>
+    </w:p>
+    <w:p>
+      <w:proofErr w:type="spellStart"/>
+      <w:proofErr w:type="gramStart"/>
+      <w:r>
+        <w:t>git</w:t>
+      </w:r>
+      <w:proofErr w:type="spellEnd"/>
+      <w:proofErr w:type="gramEnd"/>
+      <w:r>
+        <w:t xml:space="preserve"> </w:t>
+      </w:r>
+      <w:proofErr w:type="spellStart"/>
+      <w:r>
+        <w:t>add</w:t>
+      </w:r>
+      <w:proofErr w:type="spellEnd"/>
+      <w:r>
+        <w:t xml:space="preserve"> “nome arquivo</w:t>
+      </w:r>
+      <w:r>
+        <w:tab/>
       </w:r>
     </w:p>
     <w:p>
@@ -160,52 +215,16 @@
         <w:rPr>
           <w:lang w:val="en-US"/>
         </w:rPr>
-        <w:t xml:space="preserve"> </w:t>
+        <w:t xml:space="preserve"> add * move </w:t>
       </w:r>
       <w:proofErr w:type="spellStart"/>
       <w:r>
         <w:rPr>
           <w:lang w:val="en-US"/>
         </w:rPr>
-        <w:t>init</w:t>
-      </w:r>
-      <w:proofErr w:type="spellEnd"/>
-      <w:r>
-        <w:rPr>
-          <w:lang w:val="en-US"/>
-        </w:rPr>
-        <w:t xml:space="preserve"> – </w:t>
-      </w:r>
-      <w:proofErr w:type="spellStart"/>
-      <w:r>
-        <w:rPr>
-          <w:lang w:val="en-US"/>
-        </w:rPr>
-        <w:t>criando</w:t>
-      </w:r>
-      <w:proofErr w:type="spellEnd"/>
-      <w:r>
-        <w:rPr>
-          <w:lang w:val="en-US"/>
-        </w:rPr>
-        <w:t xml:space="preserve"> </w:t>
-      </w:r>
-      <w:proofErr w:type="spellStart"/>
-      <w:r>
-        <w:rPr>
-          <w:lang w:val="en-US"/>
-        </w:rPr>
-        <w:t>repositório</w:t>
-      </w:r>
-      <w:proofErr w:type="spellEnd"/>
-      <w:r>
-        <w:rPr>
-          <w:lang w:val="en-US"/>
-        </w:rPr>
-        <w:t xml:space="preserve"> </w:t>
-      </w:r>
-      <w:bookmarkStart w:id="0" w:name="_GoBack"/>
-      <w:bookmarkEnd w:id="0"/>
+        <w:t>todos</w:t>
+      </w:r>
+      <w:proofErr w:type="spellEnd"/>
     </w:p>
     <w:p>
       <w:pPr>
@@ -227,176 +246,119 @@
         <w:rPr>
           <w:lang w:val="en-US"/>
         </w:rPr>
-        <w:t xml:space="preserve"> status – </w:t>
-      </w:r>
-    </w:p>
-    <w:p>
-      <w:pPr>
+        <w:t xml:space="preserve"> commit </w:t>
+      </w:r>
+      <w:r>
         <w:rPr>
           <w:lang w:val="en-US"/>
         </w:rPr>
-      </w:pPr>
-      <w:proofErr w:type="spellStart"/>
-      <w:proofErr w:type="gramStart"/>
+        <w:t>–</w:t>
+      </w:r>
       <w:r>
         <w:rPr>
           <w:lang w:val="en-US"/>
         </w:rPr>
-        <w:t>git</w:t>
-      </w:r>
-      <w:proofErr w:type="spellEnd"/>
-      <w:proofErr w:type="gramEnd"/>
+        <w:t>m</w:t>
+      </w:r>
       <w:r>
         <w:rPr>
           <w:lang w:val="en-US"/>
         </w:rPr>
-        <w:t xml:space="preserve"> add “</w:t>
-      </w:r>
-      <w:proofErr w:type="spellStart"/>
-      <w:r>
-        <w:rPr>
-          <w:lang w:val="en-US"/>
-        </w:rPr>
-        <w:t>nome</w:t>
-      </w:r>
-      <w:proofErr w:type="spellEnd"/>
-      <w:r>
-        <w:rPr>
-          <w:lang w:val="en-US"/>
-        </w:rPr>
+        <w:t xml:space="preserve"> – </w:t>
+      </w:r>
+    </w:p>
+    <w:p>
+      <w:proofErr w:type="spellStart"/>
+      <w:proofErr w:type="gramStart"/>
+      <w:r>
+        <w:t>echo</w:t>
+      </w:r>
+      <w:proofErr w:type="spellEnd"/>
+      <w:proofErr w:type="gramEnd"/>
+      <w:r>
+        <w:t xml:space="preserve"> &gt;  criar arquivo </w:t>
+      </w:r>
+    </w:p>
+    <w:p>
+      <w:proofErr w:type="spellStart"/>
+      <w:proofErr w:type="gramStart"/>
+      <w:r>
+        <w:t>git</w:t>
+      </w:r>
+      <w:proofErr w:type="spellEnd"/>
+      <w:proofErr w:type="gramEnd"/>
+      <w:r>
         <w:t xml:space="preserve"> </w:t>
       </w:r>
       <w:proofErr w:type="spellStart"/>
       <w:r>
-        <w:rPr>
-          <w:lang w:val="en-US"/>
-        </w:rPr>
-        <w:t>arquivo</w:t>
-      </w:r>
-      <w:proofErr w:type="spellEnd"/>
-      <w:r>
-        <w:rPr>
-          <w:lang w:val="en-US"/>
-        </w:rPr>
-        <w:tab/>
-      </w:r>
-    </w:p>
-    <w:p>
-      <w:pPr>
-        <w:rPr>
-          <w:lang w:val="en-US"/>
-        </w:rPr>
-      </w:pPr>
-      <w:proofErr w:type="spellStart"/>
-      <w:proofErr w:type="gramStart"/>
-      <w:r>
-        <w:rPr>
-          <w:lang w:val="en-US"/>
-        </w:rPr>
+        <w:t>push</w:t>
+      </w:r>
+      <w:proofErr w:type="spellEnd"/>
+      <w:r>
+        <w:t xml:space="preserve"> </w:t>
+      </w:r>
+    </w:p>
+    <w:p/>
+    <w:p>
+      <w:proofErr w:type="spellStart"/>
+      <w:proofErr w:type="gramStart"/>
+      <w:r>
+        <w:t>ls</w:t>
+      </w:r>
+      <w:proofErr w:type="spellEnd"/>
+      <w:proofErr w:type="gramEnd"/>
+      <w:r>
+        <w:t xml:space="preserve"> – listar</w:t>
+      </w:r>
+    </w:p>
+    <w:p>
+      <w:proofErr w:type="spellStart"/>
+      <w:proofErr w:type="gramStart"/>
+      <w:r>
+        <w:t>ls</w:t>
+      </w:r>
+      <w:proofErr w:type="spellEnd"/>
+      <w:proofErr w:type="gramEnd"/>
+      <w:r>
+        <w:t xml:space="preserve"> –a – listar ocultos</w:t>
+      </w:r>
+    </w:p>
+    <w:p>
+      <w:proofErr w:type="spellStart"/>
+      <w:r>
         <w:t>git</w:t>
       </w:r>
       <w:proofErr w:type="spellEnd"/>
-      <w:proofErr w:type="gramEnd"/>
-      <w:r>
-        <w:rPr>
-          <w:lang w:val="en-US"/>
-        </w:rPr>
-        <w:t xml:space="preserve"> add * move </w:t>
-      </w:r>
-      <w:proofErr w:type="spellStart"/>
-      <w:r>
-        <w:rPr>
-          <w:lang w:val="en-US"/>
-        </w:rPr>
-        <w:t>todos</w:t>
-      </w:r>
-      <w:proofErr w:type="spellEnd"/>
-    </w:p>
-    <w:p>
-      <w:proofErr w:type="spellStart"/>
-      <w:proofErr w:type="gramStart"/>
-      <w:r>
-        <w:t>git</w:t>
-      </w:r>
-      <w:proofErr w:type="spellEnd"/>
-      <w:proofErr w:type="gramEnd"/>
       <w:r>
         <w:t xml:space="preserve"> </w:t>
       </w:r>
       <w:proofErr w:type="spellStart"/>
       <w:r>
-        <w:t>commit</w:t>
+        <w:t>push</w:t>
       </w:r>
       <w:proofErr w:type="spellEnd"/>
       <w:r>
         <w:t xml:space="preserve"> </w:t>
       </w:r>
-      <w:r>
-        <w:t>–</w:t>
-      </w:r>
-      <w:r>
-        <w:t>m</w:t>
-      </w:r>
-      <w:r>
-        <w:t xml:space="preserve"> – </w:t>
-      </w:r>
-    </w:p>
-    <w:p>
-      <w:proofErr w:type="spellStart"/>
-      <w:proofErr w:type="gramStart"/>
-      <w:r>
-        <w:t>echo</w:t>
-      </w:r>
-      <w:proofErr w:type="spellEnd"/>
-      <w:proofErr w:type="gramEnd"/>
-      <w:r>
-        <w:t xml:space="preserve"> &gt;  criar arquivo </w:t>
-      </w:r>
-    </w:p>
-    <w:p>
-      <w:proofErr w:type="spellStart"/>
-      <w:proofErr w:type="gramStart"/>
-      <w:r>
-        <w:t>git</w:t>
-      </w:r>
-      <w:proofErr w:type="spellEnd"/>
-      <w:proofErr w:type="gramEnd"/>
+      <w:proofErr w:type="spellStart"/>
+      <w:r>
+        <w:t>origin</w:t>
+      </w:r>
+      <w:proofErr w:type="spellEnd"/>
       <w:r>
         <w:t xml:space="preserve"> </w:t>
       </w:r>
       <w:proofErr w:type="spellStart"/>
       <w:r>
-        <w:t>push</w:t>
+        <w:t>main</w:t>
       </w:r>
       <w:proofErr w:type="spellEnd"/>
       <w:r>
         <w:t xml:space="preserve"> </w:t>
       </w:r>
-    </w:p>
-    <w:p/>
-    <w:p>
-      <w:proofErr w:type="spellStart"/>
-      <w:proofErr w:type="gramStart"/>
-      <w:r>
-        <w:t>ls</w:t>
-      </w:r>
-      <w:proofErr w:type="spellEnd"/>
-      <w:proofErr w:type="gramEnd"/>
-      <w:r>
-        <w:t xml:space="preserve"> – listar</w:t>
-      </w:r>
-    </w:p>
-    <w:p>
-      <w:proofErr w:type="spellStart"/>
-      <w:proofErr w:type="gramStart"/>
-      <w:r>
-        <w:t>ls</w:t>
-      </w:r>
-      <w:proofErr w:type="spellEnd"/>
-      <w:proofErr w:type="gramEnd"/>
-      <w:r>
-        <w:t xml:space="preserve"> –a – listar ocultos</w:t>
-      </w:r>
+      <w:bookmarkStart w:id="0" w:name="_GoBack"/>
+      <w:bookmarkEnd w:id="0"/>
     </w:p>
     <w:p/>
     <w:p/>

</xml_diff>